<commit_message>
Arrumando bugs de usabilidade
</commit_message>
<xml_diff>
--- a/Projeto RobôFun.docx
+++ b/Projeto RobôFun.docx
@@ -1032,6 +1032,48 @@
               <w:t>. Todo o código está documentado e comentado. Abaixo está uma imagem do diagrama de classes (simplificado) do mesmo, para facilitar a compreensão.</w:t>
             </w:r>
           </w:p>
+          <w:p>
+            <w:r>
+              <w:rPr>
+                <w:noProof/>
+              </w:rPr>
+              <w:drawing>
+                <wp:inline distT="0" distB="0" distL="0" distR="0" wp14:anchorId="1B79856F" wp14:editId="2000AA79">
+                  <wp:extent cx="3089910" cy="2077720"/>
+                  <wp:effectExtent l="0" t="0" r="0" b="0"/>
+                  <wp:docPr id="3" name="Imagem 3"/>
+                  <wp:cNvGraphicFramePr>
+                    <a:graphicFrameLocks xmlns:a="http://schemas.openxmlformats.org/drawingml/2006/main" noChangeAspect="1"/>
+                  </wp:cNvGraphicFramePr>
+                  <a:graphic xmlns:a="http://schemas.openxmlformats.org/drawingml/2006/main">
+                    <a:graphicData uri="http://schemas.openxmlformats.org/drawingml/2006/picture">
+                      <pic:pic xmlns:pic="http://schemas.openxmlformats.org/drawingml/2006/picture">
+                        <pic:nvPicPr>
+                          <pic:cNvPr id="1" name=""/>
+                          <pic:cNvPicPr/>
+                        </pic:nvPicPr>
+                        <pic:blipFill>
+                          <a:blip r:embed="rId17"/>
+                          <a:stretch>
+                            <a:fillRect/>
+                          </a:stretch>
+                        </pic:blipFill>
+                        <pic:spPr>
+                          <a:xfrm>
+                            <a:off x="0" y="0"/>
+                            <a:ext cx="3089910" cy="2077720"/>
+                          </a:xfrm>
+                          <a:prstGeom prst="rect">
+                            <a:avLst/>
+                          </a:prstGeom>
+                        </pic:spPr>
+                      </pic:pic>
+                    </a:graphicData>
+                  </a:graphic>
+                </wp:inline>
+              </w:drawing>
+            </w:r>
+          </w:p>
         </w:tc>
         <w:tc>
           <w:tcPr>
@@ -1059,7 +1101,6 @@
         <w:pStyle w:val="Citao"/>
       </w:pPr>
       <w:r>
-        <w:lastRenderedPageBreak/>
         <w:t>Adicionando novos blocos a programação</w:t>
       </w:r>
     </w:p>
@@ -1453,7 +1494,7 @@
             <w:r>
               <w:t xml:space="preserve">, para que os alunos possam realizar pesquisa e desenvolver resultados efetivos de maneira mais rápida e sólida possível. Esse material está disponível em: </w:t>
             </w:r>
-            <w:hyperlink r:id="rId17" w:history="1">
+            <w:hyperlink r:id="rId18" w:history="1">
               <w:r>
                 <w:rPr>
                   <w:rStyle w:val="Hyperlink"/>
@@ -1535,7 +1576,7 @@
                           <pic:cNvPicPr/>
                         </pic:nvPicPr>
                         <pic:blipFill>
-                          <a:blip r:embed="rId18"/>
+                          <a:blip r:embed="rId19"/>
                           <a:stretch>
                             <a:fillRect/>
                           </a:stretch>
@@ -1561,6 +1602,8 @@
               <w:t>O ambiente atual é em formato de grid e estático. Mesmo sendo simples atualmente, apresenta oportunidades de evolução e incremento do software.</w:t>
             </w:r>
           </w:p>
+          <w:p/>
+          <w:p/>
         </w:tc>
       </w:tr>
     </w:tbl>
@@ -1774,9 +1817,9 @@
     </w:tbl>
     <w:p/>
     <w:sectPr>
-      <w:headerReference w:type="default" r:id="rId19"/>
-      <w:headerReference w:type="first" r:id="rId20"/>
-      <w:footerReference w:type="first" r:id="rId21"/>
+      <w:headerReference w:type="default" r:id="rId20"/>
+      <w:headerReference w:type="first" r:id="rId21"/>
+      <w:footerReference w:type="first" r:id="rId22"/>
       <w:pgSz w:w="11906" w:h="16838" w:code="9"/>
       <w:pgMar w:top="851" w:right="851" w:bottom="1134" w:left="851" w:header="720" w:footer="288" w:gutter="0"/>
       <w:cols w:space="286"/>
@@ -4488,6 +4531,7 @@
   </w:compat>
   <w:rsids>
     <w:rsidRoot w:val="00F4773D"/>
+    <w:rsid w:val="007A6F49"/>
     <w:rsid w:val="00916B9C"/>
     <w:rsid w:val="00A62A81"/>
     <w:rsid w:val="00B774C6"/>
@@ -5213,6 +5257,15 @@
 </file>
 
 <file path=customXml/item1.xml><?xml version="1.0" encoding="utf-8"?>
+<?mso-contentType ?>
+<FormTemplates xmlns="http://schemas.microsoft.com/sharepoint/v3/contenttype/forms">
+  <Display>DocumentLibraryForm</Display>
+  <Edit>DocumentLibraryForm</Edit>
+  <New>DocumentLibraryForm</New>
+</FormTemplates>
+</file>
+
+<file path=customXml/item2.xml><?xml version="1.0" encoding="utf-8"?>
 <ct:contentTypeSchema xmlns:ct="http://schemas.microsoft.com/office/2006/metadata/contentType" xmlns:ma="http://schemas.microsoft.com/office/2006/metadata/properties/metaAttributes" ct:_="" ma:_="" ma:contentTypeName="Document" ma:contentTypeID="0x01010079F111ED35F8CC479449609E8A0923A6" ma:contentTypeVersion="11" ma:contentTypeDescription="Create a new document." ma:contentTypeScope="" ma:versionID="1c2eb7a32e66fb6e4260f3771546a5e2">
   <xsd:schema xmlns:xsd="http://www.w3.org/2001/XMLSchema" xmlns:xs="http://www.w3.org/2001/XMLSchema" xmlns:p="http://schemas.microsoft.com/office/2006/metadata/properties" xmlns:ns2="71af3243-3dd4-4a8d-8c0d-dd76da1f02a5" xmlns:ns3="16c05727-aa75-4e4a-9b5f-8a80a1165891" targetNamespace="http://schemas.microsoft.com/office/2006/metadata/properties" ma:root="true" ma:fieldsID="04e1f6479c48b08974ba73b5ca973489" ns2:_="" ns3:_="">
     <xsd:import namespace="71af3243-3dd4-4a8d-8c0d-dd76da1f02a5"/>
@@ -5423,16 +5476,11 @@
 </ct:contentTypeSchema>
 </file>
 
-<file path=customXml/item2.xml><?xml version="1.0" encoding="utf-8"?>
-<?mso-contentType ?>
-<FormTemplates xmlns="http://schemas.microsoft.com/sharepoint/v3/contenttype/forms">
-  <Display>DocumentLibraryForm</Display>
-  <Edit>DocumentLibraryForm</Edit>
-  <New>DocumentLibraryForm</New>
-</FormTemplates>
+<file path=customXml/item3.xml><?xml version="1.0" encoding="utf-8"?>
+<b:Sources xmlns:b="http://schemas.openxmlformats.org/officeDocument/2006/bibliography" xmlns="http://schemas.openxmlformats.org/officeDocument/2006/bibliography" SelectedStyle="/APASixthEditionOfficeOnline.xsl" StyleName="APA"/>
 </file>
 
-<file path=customXml/item3.xml><?xml version="1.0" encoding="utf-8"?>
+<file path=customXml/item4.xml><?xml version="1.0" encoding="utf-8"?>
 <p:properties xmlns:p="http://schemas.microsoft.com/office/2006/metadata/properties" xmlns:xsi="http://www.w3.org/2001/XMLSchema-instance" xmlns:pc="http://schemas.microsoft.com/office/infopath/2007/PartnerControls">
   <documentManagement>
     <MediaServiceKeyPoints xmlns="71af3243-3dd4-4a8d-8c0d-dd76da1f02a5" xsi:nil="true"/>
@@ -5440,11 +5488,15 @@
 </p:properties>
 </file>
 
-<file path=customXml/item4.xml><?xml version="1.0" encoding="utf-8"?>
-<b:Sources xmlns:b="http://schemas.openxmlformats.org/officeDocument/2006/bibliography" xmlns="http://schemas.openxmlformats.org/officeDocument/2006/bibliography" SelectedStyle="/APASixthEditionOfficeOnline.xsl" StyleName="APA"/>
+<file path=customXml/itemProps1.xml><?xml version="1.0" encoding="utf-8"?>
+<ds:datastoreItem xmlns:ds="http://schemas.openxmlformats.org/officeDocument/2006/customXml" ds:itemID="{3B436BE3-2F65-4689-98F4-6B45487D56B3}">
+  <ds:schemaRefs>
+    <ds:schemaRef ds:uri="http://schemas.microsoft.com/sharepoint/v3/contenttype/forms"/>
+  </ds:schemaRefs>
+</ds:datastoreItem>
 </file>
 
-<file path=customXml/itemProps1.xml><?xml version="1.0" encoding="utf-8"?>
+<file path=customXml/itemProps2.xml><?xml version="1.0" encoding="utf-8"?>
 <ds:datastoreItem xmlns:ds="http://schemas.openxmlformats.org/officeDocument/2006/customXml" ds:itemID="{E18714EA-109F-4568-BCB0-400CDF3176A4}">
   <ds:schemaRefs>
     <ds:schemaRef ds:uri="http://schemas.microsoft.com/office/2006/metadata/contentType"/>
@@ -5463,15 +5515,15 @@
 </ds:datastoreItem>
 </file>
 
-<file path=customXml/itemProps2.xml><?xml version="1.0" encoding="utf-8"?>
-<ds:datastoreItem xmlns:ds="http://schemas.openxmlformats.org/officeDocument/2006/customXml" ds:itemID="{3B436BE3-2F65-4689-98F4-6B45487D56B3}">
+<file path=customXml/itemProps3.xml><?xml version="1.0" encoding="utf-8"?>
+<ds:datastoreItem xmlns:ds="http://schemas.openxmlformats.org/officeDocument/2006/customXml" ds:itemID="{DF2A0EB9-2B7F-442E-8098-E3F9FDB51CE9}">
   <ds:schemaRefs>
-    <ds:schemaRef ds:uri="http://schemas.microsoft.com/sharepoint/v3/contenttype/forms"/>
+    <ds:schemaRef ds:uri="http://schemas.openxmlformats.org/officeDocument/2006/bibliography"/>
   </ds:schemaRefs>
 </ds:datastoreItem>
 </file>
 
-<file path=customXml/itemProps3.xml><?xml version="1.0" encoding="utf-8"?>
+<file path=customXml/itemProps4.xml><?xml version="1.0" encoding="utf-8"?>
 <ds:datastoreItem xmlns:ds="http://schemas.openxmlformats.org/officeDocument/2006/customXml" ds:itemID="{3A204A82-C86B-47D8-8590-41DDD659C236}">
   <ds:schemaRefs>
     <ds:schemaRef ds:uri="http://schemas.microsoft.com/office/2006/metadata/properties"/>
@@ -5479,12 +5531,4 @@
     <ds:schemaRef ds:uri="71af3243-3dd4-4a8d-8c0d-dd76da1f02a5"/>
   </ds:schemaRefs>
 </ds:datastoreItem>
-</file>
-
-<file path=customXml/itemProps4.xml><?xml version="1.0" encoding="utf-8"?>
-<ds:datastoreItem xmlns:ds="http://schemas.openxmlformats.org/officeDocument/2006/customXml" ds:itemID="{DF2A0EB9-2B7F-442E-8098-E3F9FDB51CE9}">
-  <ds:schemaRefs>
-    <ds:schemaRef ds:uri="http://schemas.openxmlformats.org/officeDocument/2006/bibliography"/>
-  </ds:schemaRefs>
-</ds:datastoreItem>
 </file>
</xml_diff>

<commit_message>
Versão ajustada com som e melhor documentacao
</commit_message>
<xml_diff>
--- a/Projeto RobôFun.docx
+++ b/Projeto RobôFun.docx
@@ -1083,376 +1083,6 @@
         </w:tc>
       </w:tr>
     </w:tbl>
-    <w:p>
-      <w:pPr>
-        <w:pStyle w:val="SemEspaamento"/>
-        <w:rPr>
-          <w:sz w:val="18"/>
-        </w:rPr>
-      </w:pPr>
-    </w:p>
-    <w:p>
-      <w:pPr>
-        <w:pStyle w:val="Citao"/>
-      </w:pPr>
-    </w:p>
-    <w:p>
-      <w:pPr>
-        <w:pStyle w:val="Citao"/>
-      </w:pPr>
-      <w:r>
-        <w:t>Adicionando novos blocos a programação</w:t>
-      </w:r>
-    </w:p>
-    <w:p>
-      <w:r>
-        <w:t>Preste atenção especial nos comentários dentro do código</w:t>
-      </w:r>
-      <w:r>
-        <w:t>, isso facilitará em cada etapa</w:t>
-      </w:r>
-      <w:r>
-        <w:t xml:space="preserve">. </w:t>
-      </w:r>
-      <w:r>
-        <w:t>Para adicionar novos blocos para a programação</w:t>
-      </w:r>
-      <w:r>
-        <w:t xml:space="preserve"> (algum outro tipo de operação, ou função específica, além dos que já encontram)</w:t>
-      </w:r>
-      <w:r>
-        <w:t>, é necessário realizar alguns passos específicos:</w:t>
-      </w:r>
-    </w:p>
-    <w:p>
-      <w:pPr>
-        <w:pStyle w:val="PargrafodaLista"/>
-        <w:numPr>
-          <w:ilvl w:val="0"/>
-          <w:numId w:val="12"/>
-        </w:numPr>
-      </w:pPr>
-      <w:r>
-        <w:t>Se necessário, crie uma nova “Classe” para aparecer dentro do menu lateral:</w:t>
-      </w:r>
-    </w:p>
-    <w:p>
-      <w:pPr>
-        <w:pStyle w:val="PargrafodaLista"/>
-        <w:numPr>
-          <w:ilvl w:val="1"/>
-          <w:numId w:val="12"/>
-        </w:numPr>
-      </w:pPr>
-      <w:r>
-        <w:t xml:space="preserve">Para tal, basta criar uma nova classe no python, utilizando a classe </w:t>
-      </w:r>
-      <w:r>
-        <w:rPr>
-          <w:i/>
-          <w:iCs/>
-        </w:rPr>
-        <w:t>Button</w:t>
-      </w:r>
-      <w:r>
-        <w:t xml:space="preserve"> como classe pai (utilize como exemplo as classes já criadas, como por exemplo a </w:t>
-      </w:r>
-      <w:r>
-        <w:rPr>
-          <w:i/>
-          <w:iCs/>
-        </w:rPr>
-        <w:t>MathClass</w:t>
-      </w:r>
-      <w:r>
-        <w:t>);</w:t>
-      </w:r>
-    </w:p>
-    <w:p>
-      <w:pPr>
-        <w:pStyle w:val="PargrafodaLista"/>
-        <w:numPr>
-          <w:ilvl w:val="1"/>
-          <w:numId w:val="12"/>
-        </w:numPr>
-      </w:pPr>
-      <w:r>
-        <w:t xml:space="preserve">Em seguida, adicione essa nova classe dentro do </w:t>
-      </w:r>
-      <w:r>
-        <w:rPr>
-          <w:i/>
-          <w:iCs/>
-        </w:rPr>
-        <w:t>menu</w:t>
-      </w:r>
-      <w:r>
-        <w:t>, da mesma maneira que as demais.</w:t>
-      </w:r>
-    </w:p>
-    <w:p>
-      <w:pPr>
-        <w:pStyle w:val="PargrafodaLista"/>
-        <w:numPr>
-          <w:ilvl w:val="0"/>
-          <w:numId w:val="12"/>
-        </w:numPr>
-      </w:pPr>
-      <w:r>
-        <w:t xml:space="preserve">Dentro da </w:t>
-      </w:r>
-      <w:r>
-        <w:t>“C</w:t>
-      </w:r>
-      <w:r>
-        <w:t>lasse</w:t>
-      </w:r>
-      <w:r>
-        <w:t>” que deseja que o novo bloco pertença:</w:t>
-      </w:r>
-    </w:p>
-    <w:p>
-      <w:pPr>
-        <w:pStyle w:val="PargrafodaLista"/>
-        <w:numPr>
-          <w:ilvl w:val="1"/>
-          <w:numId w:val="12"/>
-        </w:numPr>
-      </w:pPr>
-      <w:r>
-        <w:t xml:space="preserve">Crie uma nova intância do objeto </w:t>
-      </w:r>
-      <w:r>
-        <w:rPr>
-          <w:i/>
-          <w:iCs/>
-        </w:rPr>
-        <w:t>ObjectThing</w:t>
-      </w:r>
-      <w:r>
-        <w:rPr>
-          <w:i/>
-          <w:iCs/>
-        </w:rPr>
-        <w:t>,</w:t>
-      </w:r>
-      <w:r>
-        <w:t xml:space="preserve"> fornecendo como parametro as particularidades do novo bloco (utilize como exemplo os que já estão criados, como o bloco </w:t>
-      </w:r>
-      <w:r>
-        <w:rPr>
-          <w:i/>
-          <w:iCs/>
-        </w:rPr>
-        <w:t>constante</w:t>
-      </w:r>
-      <w:r>
-        <w:t xml:space="preserve"> – self.cte – da classe MathClass). Adicione dentro da lista </w:t>
-      </w:r>
-      <w:r>
-        <w:t>self.things</w:t>
-      </w:r>
-      <w:r>
-        <w:t>, como os demais.</w:t>
-      </w:r>
-    </w:p>
-    <w:p>
-      <w:pPr>
-        <w:pStyle w:val="PargrafodaLista"/>
-        <w:numPr>
-          <w:ilvl w:val="0"/>
-          <w:numId w:val="12"/>
-        </w:numPr>
-      </w:pPr>
-      <w:r>
-        <w:t>Se necessário, atualize os outros blocos para que permitam receber os encaixes desse novo Bloco, e que ele permita receber os outros.</w:t>
-      </w:r>
-    </w:p>
-    <w:p>
-      <w:pPr>
-        <w:pStyle w:val="PargrafodaLista"/>
-        <w:numPr>
-          <w:ilvl w:val="0"/>
-          <w:numId w:val="12"/>
-        </w:numPr>
-      </w:pPr>
-      <w:r>
-        <w:t xml:space="preserve">Dentro da classe </w:t>
-      </w:r>
-      <w:r>
-        <w:rPr>
-          <w:i/>
-          <w:iCs/>
-        </w:rPr>
-        <w:t>main</w:t>
-      </w:r>
-      <w:r>
-        <w:t>:</w:t>
-      </w:r>
-    </w:p>
-    <w:p>
-      <w:pPr>
-        <w:pStyle w:val="PargrafodaLista"/>
-        <w:numPr>
-          <w:ilvl w:val="1"/>
-          <w:numId w:val="12"/>
-        </w:numPr>
-      </w:pPr>
-      <w:r>
-        <w:t xml:space="preserve">Dentro do método </w:t>
-      </w:r>
-      <w:r>
-        <w:rPr>
-          <w:i/>
-          <w:iCs/>
-        </w:rPr>
-        <w:t>generateCode</w:t>
-      </w:r>
-      <w:r>
-        <w:t>:</w:t>
-      </w:r>
-    </w:p>
-    <w:p>
-      <w:pPr>
-        <w:pStyle w:val="PargrafodaLista"/>
-        <w:numPr>
-          <w:ilvl w:val="2"/>
-          <w:numId w:val="12"/>
-        </w:numPr>
-      </w:pPr>
-      <w:r>
-        <w:t>Atualize ele para que o código gerado com esse novo bloco fique em conformidade com um código python verdadeiro. Tome especial cuidado com a identação (no próprio método já há uma maneira de realizar a identação, preste atenção a ele);</w:t>
-      </w:r>
-    </w:p>
-    <w:p>
-      <w:pPr>
-        <w:pStyle w:val="PargrafodaLista"/>
-        <w:numPr>
-          <w:ilvl w:val="1"/>
-          <w:numId w:val="12"/>
-        </w:numPr>
-      </w:pPr>
-      <w:r>
-        <w:t xml:space="preserve">Dentro do método </w:t>
-      </w:r>
-      <w:r>
-        <w:rPr>
-          <w:i/>
-          <w:iCs/>
-        </w:rPr>
-        <w:t>run</w:t>
-      </w:r>
-      <w:r>
-        <w:t>:</w:t>
-      </w:r>
-      <w:r>
-        <w:t xml:space="preserve"> </w:t>
-      </w:r>
-    </w:p>
-    <w:p>
-      <w:pPr>
-        <w:pStyle w:val="PargrafodaLista"/>
-        <w:numPr>
-          <w:ilvl w:val="2"/>
-          <w:numId w:val="12"/>
-        </w:numPr>
-      </w:pPr>
-      <w:r>
-        <w:t>Vá até a parte de</w:t>
-      </w:r>
-      <w:r>
-        <w:t xml:space="preserve"> sugestão de encaixe (que fica dentro da parte de </w:t>
-      </w:r>
-      <w:r>
-        <w:t>Drag and Drop</w:t>
-      </w:r>
-      <w:r>
-        <w:t>)</w:t>
-      </w:r>
-      <w:r>
-        <w:t>, e realize a atualização das partes necessárias para que</w:t>
-      </w:r>
-      <w:r>
-        <w:t xml:space="preserve"> </w:t>
-      </w:r>
-      <w:r>
-        <w:t>ele sugira esse novo bloco. (necessário apenas se ele tiver alguma maneira de encaixe diferente, como blocos internos, aninhados, etc...);</w:t>
-      </w:r>
-    </w:p>
-    <w:p>
-      <w:pPr>
-        <w:pStyle w:val="PargrafodaLista"/>
-        <w:numPr>
-          <w:ilvl w:val="1"/>
-          <w:numId w:val="12"/>
-        </w:numPr>
-      </w:pPr>
-      <w:r>
-        <w:t xml:space="preserve">Se foi criado um novo tipo de encaixe, vá até a classe </w:t>
-      </w:r>
-      <w:r>
-        <w:rPr>
-          <w:i/>
-          <w:iCs/>
-        </w:rPr>
-        <w:t>ObjectUse</w:t>
-      </w:r>
-      <w:r>
-        <w:t>:</w:t>
-      </w:r>
-    </w:p>
-    <w:p>
-      <w:pPr>
-        <w:pStyle w:val="PargrafodaLista"/>
-        <w:numPr>
-          <w:ilvl w:val="2"/>
-          <w:numId w:val="12"/>
-        </w:numPr>
-      </w:pPr>
-      <w:r>
-        <w:t xml:space="preserve">Vá até o método </w:t>
-      </w:r>
-      <w:r>
-        <w:rPr>
-          <w:i/>
-          <w:iCs/>
-        </w:rPr>
-        <w:t>setPos</w:t>
-      </w:r>
-      <w:r>
-        <w:t>, realize o ajuste de como deve ser feito o drag and drop daquele encaixe (use como base os outros que já estão presentes ali).</w:t>
-      </w:r>
-    </w:p>
-    <w:p>
-      <w:pPr>
-        <w:pStyle w:val="PargrafodaLista"/>
-        <w:ind w:left="2160"/>
-      </w:pPr>
-    </w:p>
-    <w:p>
-      <w:pPr>
-        <w:pStyle w:val="PargrafodaLista"/>
-        <w:ind w:left="2160"/>
-      </w:pPr>
-    </w:p>
-    <w:p>
-      <w:pPr>
-        <w:pStyle w:val="PargrafodaLista"/>
-        <w:ind w:left="2160"/>
-      </w:pPr>
-    </w:p>
-    <w:p>
-      <w:pPr>
-        <w:pStyle w:val="PargrafodaLista"/>
-        <w:ind w:left="2160"/>
-      </w:pPr>
-    </w:p>
-    <w:p>
-      <w:pPr>
-        <w:pStyle w:val="PargrafodaLista"/>
-        <w:ind w:left="2160"/>
-      </w:pPr>
-    </w:p>
     <w:p/>
     <w:tbl>
       <w:tblPr>
@@ -1478,7 +1108,6 @@
               <w:pStyle w:val="Ttulo2"/>
             </w:pPr>
             <w:r>
-              <w:lastRenderedPageBreak/>
               <w:t>Foco na Pesquisa</w:t>
             </w:r>
           </w:p>
@@ -1547,7 +1176,11 @@
               <w:t>planner</w:t>
             </w:r>
             <w:r>
-              <w:t>. Na atual versão, é utilizado uma versão online e gratuita através de uma API.</w:t>
+              <w:t xml:space="preserve">. </w:t>
+            </w:r>
+            <w:r>
+              <w:lastRenderedPageBreak/>
+              <w:t>Na atual versão, é utilizado uma versão online e gratuita através de uma API.</w:t>
             </w:r>
           </w:p>
         </w:tc>
@@ -1560,6 +1193,7 @@
               <w:rPr>
                 <w:noProof/>
               </w:rPr>
+              <w:lastRenderedPageBreak/>
               <w:drawing>
                 <wp:inline distT="0" distB="0" distL="0" distR="0" wp14:anchorId="43AD90BC" wp14:editId="673F2275">
                   <wp:extent cx="3130268" cy="2075291"/>
@@ -1637,7 +1271,6 @@
               <w:pStyle w:val="Ttulo1"/>
             </w:pPr>
             <w:r>
-              <w:lastRenderedPageBreak/>
               <w:t>Onde queremos chegar</w:t>
             </w:r>
           </w:p>
@@ -1745,7 +1378,11 @@
           </w:p>
           <w:p>
             <w:r>
-              <w:t xml:space="preserve">Visto que o objetivo do RobôFun é ensinar programação e robótica, buscando motivar e atrair estudantes para a área de tecnologia, é necessário a realização de atividades presenciais para que vejam o funcionamento “ao vivo” da tecnologia. Entretanto, devido ao Covid-19, atividades presenciais se encontram restritas. </w:t>
+              <w:t xml:space="preserve">Visto que o objetivo do RobôFun é ensinar programação e robótica, buscando motivar e atrair estudantes para a área de tecnologia, é necessário a realização de </w:t>
+            </w:r>
+            <w:r>
+              <w:lastRenderedPageBreak/>
+              <w:t xml:space="preserve">atividades presenciais para que vejam o funcionamento “ao vivo” da tecnologia. Entretanto, devido ao Covid-19, atividades presenciais se encontram restritas. </w:t>
             </w:r>
           </w:p>
         </w:tc>
@@ -1785,13 +1422,36 @@
           </w:p>
           <w:p>
             <w:r>
-              <w:t>O novo aspecto que o projeto busca abordar e o da realização de pesquisa científica. Através dela, além da própria evolução pessoal dos envolvidos, o grupo em si se beneficia, pois em caso de publicação de artigos, o grupo PET também se faz presente. Com isso, o objetivo é fazer com que a “cultura da pesquisa” se estabeleça dentro do grupo como um todo, possibilitando integração com mebros internos e externos do grupo PET para a realização de pesquisa e troca de experiências e informações. Um outro aspecto que será o objetivo será a publicação de artigos em revistas e eventos cíentificos;</w:t>
-            </w:r>
+              <w:t xml:space="preserve">O novo aspecto que o projeto busca abordar e o da realização de pesquisa científica. Através dela, além da própria evolução pessoal dos envolvidos, o grupo em si se beneficia, pois em caso de publicação de artigos, o grupo PET também se faz presente. Com isso, o objetivo é fazer com que a “cultura da pesquisa” se estabeleça dentro do grupo como um todo, possibilitando integração com mebros internos e externos do grupo PET para a realização de pesquisa e troca de experiências e informações. Um outro </w:t>
+            </w:r>
+            <w:r>
+              <w:lastRenderedPageBreak/>
+              <w:t>aspecto que será o objetivo será a publicação de artigos em revistas e eventos cíentificos;</w:t>
+            </w:r>
+          </w:p>
+          <w:p/>
+          <w:p/>
+          <w:p/>
+          <w:p/>
+          <w:p/>
+          <w:p/>
+          <w:p/>
+          <w:p/>
+          <w:p/>
+          <w:p/>
+          <w:p/>
+          <w:p/>
+          <w:p/>
+          <w:p/>
+          <w:p/>
+          <w:p/>
+          <w:p/>
+          <w:p/>
+          <w:p/>
+          <w:p/>
+          <w:p>
             <w:r>
               <w:br/>
-            </w:r>
-            <w:r>
-              <w:lastRenderedPageBreak/>
               <w:t xml:space="preserve"> </w:t>
             </w:r>
             <w:r>
@@ -1815,6 +1475,1306 @@
         </w:tc>
       </w:tr>
     </w:tbl>
+    <w:p/>
+    <w:p>
+      <w:pPr>
+        <w:spacing w:after="0" w:line="240" w:lineRule="auto"/>
+      </w:pPr>
+    </w:p>
+    <w:p>
+      <w:pPr>
+        <w:spacing w:after="0" w:line="240" w:lineRule="auto"/>
+      </w:pPr>
+      <w:r>
+        <w:br w:type="page"/>
+      </w:r>
+    </w:p>
+    <w:p>
+      <w:pPr>
+        <w:pStyle w:val="Ttulo1"/>
+      </w:pPr>
+      <w:r>
+        <w:lastRenderedPageBreak/>
+        <w:t>MANUAL DE USO</w:t>
+      </w:r>
+    </w:p>
+    <w:p>
+      <w:pPr>
+        <w:spacing w:after="0" w:line="240" w:lineRule="auto"/>
+      </w:pPr>
+    </w:p>
+    <w:p>
+      <w:pPr>
+        <w:pStyle w:val="Ttulo2"/>
+      </w:pPr>
+      <w:r>
+        <w:t>HARDWARE</w:t>
+      </w:r>
+    </w:p>
+    <w:p>
+      <w:pPr>
+        <w:spacing w:after="0" w:line="240" w:lineRule="auto"/>
+      </w:pPr>
+    </w:p>
+    <w:p>
+      <w:pPr>
+        <w:spacing w:after="0" w:line="240" w:lineRule="auto"/>
+      </w:pPr>
+    </w:p>
+    <w:p>
+      <w:pPr>
+        <w:pStyle w:val="Ttulo2"/>
+      </w:pPr>
+      <w:r>
+        <w:t>SOFTWARE</w:t>
+      </w:r>
+    </w:p>
+    <w:p>
+      <w:pPr>
+        <w:spacing w:after="0" w:line="240" w:lineRule="auto"/>
+      </w:pPr>
+    </w:p>
+    <w:p>
+      <w:pPr>
+        <w:spacing w:after="0" w:line="240" w:lineRule="auto"/>
+      </w:pPr>
+      <w:r>
+        <w:t xml:space="preserve">Para a utilização do software, é necessário ter o </w:t>
+      </w:r>
+      <w:r>
+        <w:rPr>
+          <w:i/>
+          <w:iCs/>
+        </w:rPr>
+        <w:t>Python 3</w:t>
+      </w:r>
+      <w:r>
+        <w:t xml:space="preserve"> e o a biblioteca </w:t>
+      </w:r>
+      <w:r>
+        <w:rPr>
+          <w:i/>
+          <w:iCs/>
+        </w:rPr>
+        <w:t>pygame</w:t>
+      </w:r>
+      <w:r>
+        <w:t xml:space="preserve"> instaladas.</w:t>
+      </w:r>
+    </w:p>
+    <w:p>
+      <w:pPr>
+        <w:spacing w:after="0" w:line="240" w:lineRule="auto"/>
+        <w:rPr>
+          <w:i/>
+          <w:iCs/>
+        </w:rPr>
+      </w:pPr>
+      <w:r>
+        <w:t xml:space="preserve">Sempre para realizar a execução do programe, execute o arquivo </w:t>
+      </w:r>
+      <w:r>
+        <w:rPr>
+          <w:i/>
+          <w:iCs/>
+        </w:rPr>
+        <w:t>main.py.</w:t>
+      </w:r>
+    </w:p>
+    <w:p>
+      <w:pPr>
+        <w:spacing w:after="0" w:line="240" w:lineRule="auto"/>
+      </w:pPr>
+      <w:r>
+        <w:t>Dentro desse arquivo se encontram 3 váriaveis importantes:</w:t>
+      </w:r>
+    </w:p>
+    <w:p>
+      <w:pPr>
+        <w:spacing w:after="0" w:line="240" w:lineRule="auto"/>
+      </w:pPr>
+    </w:p>
+    <w:p>
+      <w:pPr>
+        <w:spacing w:after="0" w:line="240" w:lineRule="auto"/>
+      </w:pPr>
+      <w:r>
+        <w:t xml:space="preserve">    </w:t>
+      </w:r>
+      <w:r>
+        <w:rPr>
+          <w:b/>
+          <w:bCs/>
+          <w:i/>
+          <w:iCs/>
+        </w:rPr>
+        <w:t>mazeRows</w:t>
+      </w:r>
+      <w:r>
+        <w:t xml:space="preserve"> </w:t>
+      </w:r>
+      <w:r>
+        <w:sym w:font="Wingdings" w:char="F0E0"/>
+      </w:r>
+      <w:r>
+        <w:t xml:space="preserve"> Define o número de linhas</w:t>
+      </w:r>
+    </w:p>
+    <w:p>
+      <w:pPr>
+        <w:spacing w:after="0" w:line="240" w:lineRule="auto"/>
+      </w:pPr>
+      <w:r>
+        <w:t xml:space="preserve">    </w:t>
+      </w:r>
+      <w:r>
+        <w:rPr>
+          <w:b/>
+          <w:bCs/>
+          <w:i/>
+          <w:iCs/>
+        </w:rPr>
+        <w:t>mazeColumns</w:t>
+      </w:r>
+      <w:r>
+        <w:t xml:space="preserve"> </w:t>
+      </w:r>
+      <w:r>
+        <w:sym w:font="Wingdings" w:char="F0E0"/>
+      </w:r>
+      <w:r>
+        <w:t xml:space="preserve"> Define o número de colunas</w:t>
+      </w:r>
+    </w:p>
+    <w:p>
+      <w:pPr>
+        <w:spacing w:after="0" w:line="240" w:lineRule="auto"/>
+      </w:pPr>
+      <w:r>
+        <w:t xml:space="preserve">    </w:t>
+      </w:r>
+      <w:r>
+        <w:rPr>
+          <w:b/>
+          <w:bCs/>
+          <w:i/>
+          <w:iCs/>
+        </w:rPr>
+        <w:t>mesh</w:t>
+      </w:r>
+      <w:r>
+        <w:t xml:space="preserve"> </w:t>
+      </w:r>
+      <w:r>
+        <w:sym w:font="Wingdings" w:char="F0E0"/>
+      </w:r>
+      <w:r>
+        <w:t xml:space="preserve"> Define o tipo da malha (pode ter os valores "triangle" ou “square”)</w:t>
+      </w:r>
+    </w:p>
+    <w:p>
+      <w:pPr>
+        <w:spacing w:after="0" w:line="240" w:lineRule="auto"/>
+      </w:pPr>
+    </w:p>
+    <w:p>
+      <w:pPr>
+        <w:spacing w:after="0" w:line="240" w:lineRule="auto"/>
+      </w:pPr>
+      <w:r>
+        <w:t>A execução acontece sempre da seguinte forma:</w:t>
+      </w:r>
+    </w:p>
+    <w:p>
+      <w:pPr>
+        <w:spacing w:after="0" w:line="240" w:lineRule="auto"/>
+      </w:pPr>
+    </w:p>
+    <w:p>
+      <w:pPr>
+        <w:spacing w:after="0" w:line="240" w:lineRule="auto"/>
+        <w:rPr>
+          <w:b/>
+          <w:bCs/>
+        </w:rPr>
+      </w:pPr>
+      <w:r>
+        <w:rPr>
+          <w:b/>
+          <w:bCs/>
+        </w:rPr>
+        <w:t>Parte 1: Construção da Malha</w:t>
+      </w:r>
+    </w:p>
+    <w:p>
+      <w:pPr>
+        <w:spacing w:after="0" w:line="240" w:lineRule="auto"/>
+        <w:ind w:firstLine="720"/>
+      </w:pPr>
+      <w:r>
+        <w:rPr>
+          <w:b/>
+          <w:bCs/>
+        </w:rPr>
+        <w:t>1°</w:t>
+      </w:r>
+      <w:r>
+        <w:t xml:space="preserve"> Abre-se uma tela com uma malha (de triangulos ou de quadrados)</w:t>
+      </w:r>
+    </w:p>
+    <w:p>
+      <w:pPr>
+        <w:spacing w:after="0" w:line="240" w:lineRule="auto"/>
+        <w:ind w:left="720"/>
+      </w:pPr>
+      <w:r>
+        <w:rPr>
+          <w:b/>
+          <w:bCs/>
+        </w:rPr>
+        <w:t>2°</w:t>
+      </w:r>
+      <w:r>
+        <w:t xml:space="preserve"> Clique com o botão direito em cima de um trinagulo/quadrado, e selecione qual item deve estar ali.</w:t>
+      </w:r>
+    </w:p>
+    <w:p>
+      <w:pPr>
+        <w:spacing w:after="0" w:line="240" w:lineRule="auto"/>
+        <w:ind w:left="720"/>
+      </w:pPr>
+      <w:r>
+        <w:rPr>
+          <w:b/>
+          <w:bCs/>
+        </w:rPr>
+        <w:t>3°</w:t>
+      </w:r>
+      <w:r>
+        <w:t xml:space="preserve"> Construa a malha como desejar, e ao final, aperte a tecla ENTER.</w:t>
+      </w:r>
+    </w:p>
+    <w:p>
+      <w:pPr>
+        <w:spacing w:after="0" w:line="240" w:lineRule="auto"/>
+        <w:ind w:left="720"/>
+      </w:pPr>
+      <w:r>
+        <w:rPr>
+          <w:b/>
+          <w:bCs/>
+        </w:rPr>
+        <w:t>OBS:</w:t>
+      </w:r>
+      <w:r>
+        <w:t xml:space="preserve"> Só é possível colocar um agente e um objetivo. Caso não seja definido nenhum, o agente começa por padrão em (0,0) e o objetivo em (2, 2).</w:t>
+      </w:r>
+    </w:p>
+    <w:p>
+      <w:pPr>
+        <w:spacing w:after="0" w:line="240" w:lineRule="auto"/>
+        <w:ind w:left="720"/>
+      </w:pPr>
+    </w:p>
+    <w:p>
+      <w:pPr>
+        <w:spacing w:after="0" w:line="240" w:lineRule="auto"/>
+        <w:rPr>
+          <w:b/>
+          <w:bCs/>
+        </w:rPr>
+      </w:pPr>
+      <w:r>
+        <w:rPr>
+          <w:b/>
+          <w:bCs/>
+        </w:rPr>
+        <w:t>Parte 2: Programação (Caso esteja realizando pesquisa, essa parte não irá existir)</w:t>
+      </w:r>
+    </w:p>
+    <w:p>
+      <w:pPr>
+        <w:spacing w:after="0" w:line="240" w:lineRule="auto"/>
+        <w:ind w:left="720"/>
+      </w:pPr>
+      <w:r>
+        <w:rPr>
+          <w:b/>
+          <w:bCs/>
+        </w:rPr>
+        <w:t>1°</w:t>
+      </w:r>
+      <w:r>
+        <w:t xml:space="preserve"> Clique e arraste os blocos para a tela branca, construindo o programa.</w:t>
+      </w:r>
+      <w:r>
+        <w:br/>
+      </w:r>
+      <w:r>
+        <w:rPr>
+          <w:b/>
+          <w:bCs/>
+        </w:rPr>
+        <w:t>2°</w:t>
+      </w:r>
+      <w:r>
+        <w:t xml:space="preserve"> Para excluir algum bloco, selecione ele, e aperte a tecla DELETE.</w:t>
+      </w:r>
+    </w:p>
+    <w:p>
+      <w:pPr>
+        <w:spacing w:after="0" w:line="240" w:lineRule="auto"/>
+        <w:ind w:left="720"/>
+      </w:pPr>
+      <w:r>
+        <w:rPr>
+          <w:b/>
+          <w:bCs/>
+        </w:rPr>
+        <w:t>3°</w:t>
+      </w:r>
+      <w:r>
+        <w:t xml:space="preserve"> Ao concluir a programação, aperte o botão: Compilar (verdinho no canto esquerdo inferior);</w:t>
+      </w:r>
+    </w:p>
+    <w:p>
+      <w:pPr>
+        <w:spacing w:after="0" w:line="240" w:lineRule="auto"/>
+        <w:ind w:left="720"/>
+      </w:pPr>
+      <w:r>
+        <w:rPr>
+          <w:b/>
+          <w:bCs/>
+        </w:rPr>
+        <w:t>4°</w:t>
+      </w:r>
+      <w:r>
+        <w:t xml:space="preserve"> Se tudo ocorreu bem (i.e. se sua programação está correta), irá para a perte 3, caso contrário, uma mensagem de erro será mostrada no console.</w:t>
+      </w:r>
+    </w:p>
+    <w:p>
+      <w:pPr>
+        <w:spacing w:after="0" w:line="240" w:lineRule="auto"/>
+        <w:ind w:left="720"/>
+      </w:pPr>
+    </w:p>
+    <w:p>
+      <w:pPr>
+        <w:spacing w:after="0" w:line="240" w:lineRule="auto"/>
+        <w:rPr>
+          <w:b/>
+          <w:bCs/>
+        </w:rPr>
+      </w:pPr>
+      <w:r>
+        <w:rPr>
+          <w:b/>
+          <w:bCs/>
+        </w:rPr>
+        <w:t xml:space="preserve">Parte 3: Execução   </w:t>
+      </w:r>
+    </w:p>
+    <w:p>
+      <w:pPr>
+        <w:spacing w:after="0" w:line="240" w:lineRule="auto"/>
+      </w:pPr>
+      <w:r>
+        <w:tab/>
+      </w:r>
+      <w:r>
+        <w:rPr>
+          <w:b/>
+          <w:bCs/>
+        </w:rPr>
+        <w:t>1°</w:t>
+      </w:r>
+      <w:r>
+        <w:t xml:space="preserve"> Essa parte é automática, pois o agente estará realizando o que foi programado.</w:t>
+      </w:r>
+    </w:p>
+    <w:p>
+      <w:pPr>
+        <w:spacing w:after="0" w:line="240" w:lineRule="auto"/>
+      </w:pPr>
+      <w:r>
+        <w:tab/>
+      </w:r>
+      <w:r>
+        <w:rPr>
+          <w:b/>
+          <w:bCs/>
+        </w:rPr>
+        <w:t>2°</w:t>
+      </w:r>
+      <w:r>
+        <w:t xml:space="preserve"> Cada item é identificado por uma cor, que foi colocado na parte 1.</w:t>
+      </w:r>
+    </w:p>
+    <w:p>
+      <w:pPr>
+        <w:spacing w:after="0" w:line="240" w:lineRule="auto"/>
+      </w:pPr>
+      <w:r>
+        <w:tab/>
+      </w:r>
+      <w:r>
+        <w:rPr>
+          <w:b/>
+          <w:bCs/>
+        </w:rPr>
+        <w:t>3°</w:t>
+      </w:r>
+      <w:r>
+        <w:t xml:space="preserve"> Ao fim da execução, feche o programa.</w:t>
+      </w:r>
+    </w:p>
+    <w:p>
+      <w:pPr>
+        <w:spacing w:after="0" w:line="240" w:lineRule="auto"/>
+      </w:pPr>
+    </w:p>
+    <w:p>
+      <w:pPr>
+        <w:pStyle w:val="Ttulo2"/>
+      </w:pPr>
+    </w:p>
+    <w:p>
+      <w:pPr>
+        <w:pStyle w:val="Ttulo2"/>
+      </w:pPr>
+    </w:p>
+    <w:p>
+      <w:pPr>
+        <w:pStyle w:val="Ttulo2"/>
+      </w:pPr>
+    </w:p>
+    <w:p>
+      <w:pPr>
+        <w:pStyle w:val="Ttulo2"/>
+      </w:pPr>
+    </w:p>
+    <w:p>
+      <w:pPr>
+        <w:pStyle w:val="Ttulo2"/>
+      </w:pPr>
+      <w:r>
+        <w:lastRenderedPageBreak/>
+        <w:t>Software voltado para a pesquisa</w:t>
+      </w:r>
+    </w:p>
+    <w:p>
+      <w:pPr>
+        <w:spacing w:after="0" w:line="240" w:lineRule="auto"/>
+        <w:rPr>
+          <w:i/>
+          <w:iCs/>
+        </w:rPr>
+      </w:pPr>
+      <w:r>
+        <w:t xml:space="preserve">Para a utilização voltado para pesquisa, acesse a pasta </w:t>
+      </w:r>
+      <w:r>
+        <w:rPr>
+          <w:i/>
+          <w:iCs/>
+        </w:rPr>
+        <w:t>s</w:t>
+      </w:r>
+      <w:r>
+        <w:rPr>
+          <w:i/>
+          <w:iCs/>
+        </w:rPr>
+        <w:t>imulator</w:t>
+      </w:r>
+      <w:r>
+        <w:rPr>
+          <w:i/>
+          <w:iCs/>
+        </w:rPr>
+        <w:t>ToSearch.</w:t>
+      </w:r>
+    </w:p>
+    <w:p>
+      <w:pPr>
+        <w:pStyle w:val="Ttulo2"/>
+        <w:rPr>
+          <w:b/>
+          <w:bCs/>
+          <w:sz w:val="32"/>
+          <w:szCs w:val="32"/>
+        </w:rPr>
+      </w:pPr>
+    </w:p>
+    <w:p>
+      <w:pPr>
+        <w:pStyle w:val="Ttulo2"/>
+        <w:rPr>
+          <w:b/>
+          <w:bCs/>
+          <w:sz w:val="32"/>
+          <w:szCs w:val="32"/>
+        </w:rPr>
+      </w:pPr>
+      <w:r>
+        <w:rPr>
+          <w:b/>
+          <w:bCs/>
+          <w:sz w:val="32"/>
+          <w:szCs w:val="32"/>
+        </w:rPr>
+        <w:t>Adicionando um novo algoritmo para os agentes</w:t>
+      </w:r>
+    </w:p>
+    <w:p>
+      <w:pPr>
+        <w:spacing w:after="0" w:line="240" w:lineRule="auto"/>
+      </w:pPr>
+    </w:p>
+    <w:p>
+      <w:pPr>
+        <w:spacing w:after="0" w:line="240" w:lineRule="auto"/>
+        <w:ind w:firstLine="720"/>
+      </w:pPr>
+      <w:r>
+        <w:t xml:space="preserve">Para adicionar um novo algortimo, cria uma nova classe, e tenha um método </w:t>
+      </w:r>
+      <w:r>
+        <w:rPr>
+          <w:i/>
+          <w:iCs/>
+        </w:rPr>
+        <w:t xml:space="preserve">do </w:t>
+      </w:r>
+      <w:r>
+        <w:t xml:space="preserve">dentro dela, que será utilizado em uma espécie de prolimorfismo pelo agente. Esse método deve retorna uma tupla com a direção do movimento (“N”, “S”, “L”, “O”) e o valor booleano se aquele foi o ultimo “passo” do algoritmo. Uitlize como inspiração o algoritmo LRTA, da classe </w:t>
+      </w:r>
+      <w:r>
+        <w:rPr>
+          <w:b/>
+          <w:bCs/>
+          <w:i/>
+          <w:iCs/>
+        </w:rPr>
+        <w:t>lrta</w:t>
+      </w:r>
+      <w:r>
+        <w:t>.</w:t>
+      </w:r>
+      <w:r>
+        <w:t xml:space="preserve"> </w:t>
+      </w:r>
+      <w:r>
+        <w:t xml:space="preserve">Em seguida,  vá na classe </w:t>
+      </w:r>
+      <w:r>
+        <w:rPr>
+          <w:i/>
+          <w:iCs/>
+        </w:rPr>
+        <w:t>agent</w:t>
+      </w:r>
+      <w:r>
+        <w:t>, importe o novo algoritmo, e coloque ele dentro dos planos (do plano e da biblioteca.</w:t>
+      </w:r>
+    </w:p>
+    <w:p>
+      <w:pPr>
+        <w:spacing w:after="0" w:line="240" w:lineRule="auto"/>
+      </w:pPr>
+    </w:p>
+    <w:p>
+      <w:pPr>
+        <w:spacing w:after="0" w:line="240" w:lineRule="auto"/>
+        <w:rPr>
+          <w:i/>
+          <w:iCs/>
+        </w:rPr>
+      </w:pPr>
+      <w:r>
+        <w:t>Dessa maneira, o agente irá realizar o algoritmo criado.</w:t>
+      </w:r>
+      <w:r>
+        <w:t xml:space="preserve"> </w:t>
+      </w:r>
+      <w:r>
+        <w:t xml:space="preserve">Caso necessário, vá na classe </w:t>
+      </w:r>
+      <w:r>
+        <w:rPr>
+          <w:i/>
+          <w:iCs/>
+        </w:rPr>
+        <w:t>model</w:t>
+      </w:r>
+      <w:r>
+        <w:t xml:space="preserve">, e lá altere método </w:t>
+      </w:r>
+      <w:r>
+        <w:rPr>
+          <w:i/>
+          <w:iCs/>
+        </w:rPr>
+        <w:t>Go</w:t>
+      </w:r>
+      <w:r>
+        <w:t xml:space="preserve"> e </w:t>
+      </w:r>
+      <w:r>
+        <w:rPr>
+          <w:i/>
+          <w:iCs/>
+        </w:rPr>
+        <w:t>Do</w:t>
+      </w:r>
+      <w:r>
+        <w:rPr>
+          <w:i/>
+          <w:iCs/>
+        </w:rPr>
+        <w:t xml:space="preserve">. </w:t>
+      </w:r>
+      <w:r>
+        <w:t xml:space="preserve">O </w:t>
+      </w:r>
+      <w:r>
+        <w:rPr>
+          <w:i/>
+          <w:iCs/>
+        </w:rPr>
+        <w:t>G</w:t>
+      </w:r>
+      <w:r>
+        <w:rPr>
+          <w:i/>
+          <w:iCs/>
+        </w:rPr>
+        <w:t>o</w:t>
+      </w:r>
+      <w:r>
+        <w:t xml:space="preserve"> é referente a ações de movimento, e o </w:t>
+      </w:r>
+      <w:r>
+        <w:rPr>
+          <w:i/>
+          <w:iCs/>
+        </w:rPr>
+        <w:t>Do</w:t>
+      </w:r>
+      <w:r>
+        <w:t xml:space="preserve"> a ações de ação em algum bloco.</w:t>
+      </w:r>
+    </w:p>
+    <w:p>
+      <w:pPr>
+        <w:spacing w:after="0" w:line="240" w:lineRule="auto"/>
+      </w:pPr>
+    </w:p>
+    <w:p>
+      <w:pPr>
+        <w:spacing w:after="0" w:line="240" w:lineRule="auto"/>
+      </w:pPr>
+      <w:r>
+        <w:t xml:space="preserve">Para realizar ações nos blocos (como nos casos de bloco ativáveis), chame o método do agente </w:t>
+      </w:r>
+      <w:r>
+        <w:rPr>
+          <w:i/>
+          <w:iCs/>
+        </w:rPr>
+        <w:t xml:space="preserve">actionDo(), </w:t>
+      </w:r>
+      <w:r>
+        <w:t xml:space="preserve">passando como parametro o local do bloco onde a ação deve ser realizada. </w:t>
+      </w:r>
+    </w:p>
+    <w:p>
+      <w:pPr>
+        <w:spacing w:after="0" w:line="240" w:lineRule="auto"/>
+      </w:pPr>
+    </w:p>
+    <w:p>
+      <w:pPr>
+        <w:spacing w:after="0" w:line="240" w:lineRule="auto"/>
+      </w:pPr>
+    </w:p>
+    <w:p>
+      <w:pPr>
+        <w:pStyle w:val="Ttulo2"/>
+      </w:pPr>
+      <w:r>
+        <w:t>Software voltado para o ensino</w:t>
+      </w:r>
+    </w:p>
+    <w:p>
+      <w:pPr>
+        <w:spacing w:after="0" w:line="240" w:lineRule="auto"/>
+      </w:pPr>
+    </w:p>
+    <w:p>
+      <w:pPr>
+        <w:spacing w:after="0" w:line="240" w:lineRule="auto"/>
+      </w:pPr>
+      <w:r>
+        <w:t xml:space="preserve">Para a utilização voltada para o ensino, acesse a pasta </w:t>
+      </w:r>
+      <w:r>
+        <w:rPr>
+          <w:i/>
+          <w:iCs/>
+        </w:rPr>
+        <w:t>ProgrammingToTeach</w:t>
+      </w:r>
+      <w:r>
+        <w:t xml:space="preserve">. </w:t>
+      </w:r>
+    </w:p>
+    <w:p>
+      <w:pPr>
+        <w:spacing w:after="0" w:line="240" w:lineRule="auto"/>
+      </w:pPr>
+    </w:p>
+    <w:p>
+      <w:pPr>
+        <w:spacing w:after="0" w:line="240" w:lineRule="auto"/>
+      </w:pPr>
+    </w:p>
+    <w:p>
+      <w:pPr>
+        <w:pStyle w:val="Ttulo2"/>
+        <w:rPr>
+          <w:b/>
+          <w:bCs/>
+          <w:sz w:val="32"/>
+          <w:szCs w:val="32"/>
+        </w:rPr>
+      </w:pPr>
+      <w:r>
+        <w:rPr>
+          <w:b/>
+          <w:bCs/>
+          <w:sz w:val="32"/>
+          <w:szCs w:val="32"/>
+        </w:rPr>
+        <w:t>Adicionando novos blocos a programação</w:t>
+      </w:r>
+    </w:p>
+    <w:p>
+      <w:r>
+        <w:t>Preste atenção especial nos comentários dentro do código, isso facilitará em cada etapa. Para adicionar novos blocos para a programação (algum outro tipo de operação, ou função específica, além dos que já encontram), é necessário realizar alguns passos específicos:</w:t>
+      </w:r>
+    </w:p>
+    <w:p>
+      <w:pPr>
+        <w:pStyle w:val="PargrafodaLista"/>
+        <w:numPr>
+          <w:ilvl w:val="0"/>
+          <w:numId w:val="12"/>
+        </w:numPr>
+      </w:pPr>
+      <w:r>
+        <w:t>Se necessário, crie uma nova “Classe” para aparecer dentro do menu lateral:</w:t>
+      </w:r>
+    </w:p>
+    <w:p>
+      <w:pPr>
+        <w:pStyle w:val="PargrafodaLista"/>
+        <w:numPr>
+          <w:ilvl w:val="1"/>
+          <w:numId w:val="12"/>
+        </w:numPr>
+      </w:pPr>
+      <w:r>
+        <w:t xml:space="preserve">Para tal, basta criar uma nova classe no python, utilizando a classe </w:t>
+      </w:r>
+      <w:r>
+        <w:rPr>
+          <w:i/>
+          <w:iCs/>
+        </w:rPr>
+        <w:t>Button</w:t>
+      </w:r>
+      <w:r>
+        <w:t xml:space="preserve"> como classe pai (utilize como exemplo as classes já criadas, como por exemplo a </w:t>
+      </w:r>
+      <w:r>
+        <w:rPr>
+          <w:i/>
+          <w:iCs/>
+        </w:rPr>
+        <w:t>MathClass</w:t>
+      </w:r>
+      <w:r>
+        <w:t>);</w:t>
+      </w:r>
+    </w:p>
+    <w:p>
+      <w:pPr>
+        <w:pStyle w:val="PargrafodaLista"/>
+        <w:numPr>
+          <w:ilvl w:val="1"/>
+          <w:numId w:val="12"/>
+        </w:numPr>
+      </w:pPr>
+      <w:r>
+        <w:t xml:space="preserve">Em seguida, adicione essa nova classe dentro do </w:t>
+      </w:r>
+      <w:r>
+        <w:rPr>
+          <w:i/>
+          <w:iCs/>
+        </w:rPr>
+        <w:t>menu</w:t>
+      </w:r>
+      <w:r>
+        <w:t>, da mesma maneira que as demais.</w:t>
+      </w:r>
+    </w:p>
+    <w:p>
+      <w:pPr>
+        <w:pStyle w:val="PargrafodaLista"/>
+        <w:numPr>
+          <w:ilvl w:val="0"/>
+          <w:numId w:val="12"/>
+        </w:numPr>
+      </w:pPr>
+      <w:r>
+        <w:t>Dentro da “Classe” que deseja que o novo bloco pertença:</w:t>
+      </w:r>
+    </w:p>
+    <w:p>
+      <w:pPr>
+        <w:pStyle w:val="PargrafodaLista"/>
+        <w:numPr>
+          <w:ilvl w:val="1"/>
+          <w:numId w:val="12"/>
+        </w:numPr>
+      </w:pPr>
+      <w:r>
+        <w:t xml:space="preserve">Crie uma nova intância do objeto </w:t>
+      </w:r>
+      <w:r>
+        <w:rPr>
+          <w:i/>
+          <w:iCs/>
+        </w:rPr>
+        <w:t>ObjectThing</w:t>
+      </w:r>
+      <w:r>
+        <w:rPr>
+          <w:i/>
+          <w:iCs/>
+        </w:rPr>
+        <w:t>,</w:t>
+      </w:r>
+      <w:r>
+        <w:t xml:space="preserve"> fornecendo como parametro as particularidades do novo bloco (utilize como exemplo os que já estão criados, como o bloco </w:t>
+      </w:r>
+      <w:r>
+        <w:rPr>
+          <w:i/>
+          <w:iCs/>
+        </w:rPr>
+        <w:t>constante</w:t>
+      </w:r>
+      <w:r>
+        <w:t xml:space="preserve"> – self.cte – da classe MathClass). Adicione dentro da lista </w:t>
+      </w:r>
+      <w:r>
+        <w:t>self.things</w:t>
+      </w:r>
+      <w:r>
+        <w:t>, como os demais.</w:t>
+      </w:r>
+    </w:p>
+    <w:p>
+      <w:pPr>
+        <w:pStyle w:val="PargrafodaLista"/>
+        <w:numPr>
+          <w:ilvl w:val="0"/>
+          <w:numId w:val="12"/>
+        </w:numPr>
+      </w:pPr>
+      <w:r>
+        <w:t>Se necessário, atualize os outros blocos para que permitam receber os encaixes desse novo Bloco, e que ele permita receber os outros.</w:t>
+      </w:r>
+    </w:p>
+    <w:p>
+      <w:pPr>
+        <w:pStyle w:val="PargrafodaLista"/>
+        <w:numPr>
+          <w:ilvl w:val="0"/>
+          <w:numId w:val="12"/>
+        </w:numPr>
+      </w:pPr>
+      <w:r>
+        <w:lastRenderedPageBreak/>
+        <w:t xml:space="preserve">Dentro da classe </w:t>
+      </w:r>
+      <w:r>
+        <w:rPr>
+          <w:i/>
+          <w:iCs/>
+        </w:rPr>
+        <w:t>main</w:t>
+      </w:r>
+      <w:r>
+        <w:t>:</w:t>
+      </w:r>
+    </w:p>
+    <w:p>
+      <w:pPr>
+        <w:pStyle w:val="PargrafodaLista"/>
+        <w:numPr>
+          <w:ilvl w:val="1"/>
+          <w:numId w:val="12"/>
+        </w:numPr>
+      </w:pPr>
+      <w:r>
+        <w:t xml:space="preserve">Dentro do método </w:t>
+      </w:r>
+      <w:r>
+        <w:rPr>
+          <w:i/>
+          <w:iCs/>
+        </w:rPr>
+        <w:t>generateCode</w:t>
+      </w:r>
+      <w:r>
+        <w:t>:</w:t>
+      </w:r>
+    </w:p>
+    <w:p>
+      <w:pPr>
+        <w:pStyle w:val="PargrafodaLista"/>
+        <w:numPr>
+          <w:ilvl w:val="2"/>
+          <w:numId w:val="12"/>
+        </w:numPr>
+      </w:pPr>
+      <w:r>
+        <w:t>Atualize ele para que o código gerado com esse novo bloco fique em conformidade com um código python verdadeiro. Tome especial cuidado com a identação (no próprio método já há uma maneira de realizar a identação, preste atenção a ele);</w:t>
+      </w:r>
+    </w:p>
+    <w:p>
+      <w:pPr>
+        <w:pStyle w:val="PargrafodaLista"/>
+        <w:numPr>
+          <w:ilvl w:val="1"/>
+          <w:numId w:val="12"/>
+        </w:numPr>
+      </w:pPr>
+      <w:r>
+        <w:t xml:space="preserve">Dentro do método </w:t>
+      </w:r>
+      <w:r>
+        <w:rPr>
+          <w:i/>
+          <w:iCs/>
+        </w:rPr>
+        <w:t>run</w:t>
+      </w:r>
+      <w:r>
+        <w:t xml:space="preserve">: </w:t>
+      </w:r>
+    </w:p>
+    <w:p>
+      <w:pPr>
+        <w:pStyle w:val="PargrafodaLista"/>
+        <w:numPr>
+          <w:ilvl w:val="2"/>
+          <w:numId w:val="12"/>
+        </w:numPr>
+      </w:pPr>
+      <w:r>
+        <w:t>Vá até a parte de sugestão de encaixe (que fica dentro da parte de Drag and Drop), e realize a atualização das partes necessárias para que ele sugira esse novo bloco. (necessário apenas se ele tiver alguma maneira de encaixe diferente, como blocos internos, aninhados, etc...);</w:t>
+      </w:r>
+    </w:p>
+    <w:p>
+      <w:pPr>
+        <w:pStyle w:val="PargrafodaLista"/>
+        <w:numPr>
+          <w:ilvl w:val="1"/>
+          <w:numId w:val="12"/>
+        </w:numPr>
+      </w:pPr>
+      <w:r>
+        <w:t xml:space="preserve">Se foi criado um novo tipo de encaixe, vá até a classe </w:t>
+      </w:r>
+      <w:r>
+        <w:rPr>
+          <w:i/>
+          <w:iCs/>
+        </w:rPr>
+        <w:t>ObjectUse</w:t>
+      </w:r>
+      <w:r>
+        <w:t>:</w:t>
+      </w:r>
+    </w:p>
+    <w:p>
+      <w:pPr>
+        <w:pStyle w:val="PargrafodaLista"/>
+        <w:numPr>
+          <w:ilvl w:val="2"/>
+          <w:numId w:val="12"/>
+        </w:numPr>
+      </w:pPr>
+      <w:r>
+        <w:t xml:space="preserve">Vá até o método </w:t>
+      </w:r>
+      <w:r>
+        <w:rPr>
+          <w:i/>
+          <w:iCs/>
+        </w:rPr>
+        <w:t>setPos</w:t>
+      </w:r>
+      <w:r>
+        <w:t>, realize o ajuste de como deve ser feito o drag and drop daquele encaixe (use como base os outros que já estão presentes ali).</w:t>
+      </w:r>
+    </w:p>
+    <w:p>
+      <w:pPr>
+        <w:pStyle w:val="Ttulo2"/>
+        <w:rPr>
+          <w:b/>
+          <w:bCs/>
+          <w:sz w:val="32"/>
+          <w:szCs w:val="32"/>
+        </w:rPr>
+      </w:pPr>
+      <w:r>
+        <w:rPr>
+          <w:b/>
+          <w:bCs/>
+          <w:sz w:val="32"/>
+          <w:szCs w:val="32"/>
+        </w:rPr>
+        <w:t>Colocando o aprendizado no robo físico</w:t>
+      </w:r>
+    </w:p>
+    <w:p>
+      <w:r>
+        <w:t xml:space="preserve">Crie uma pasta chamada </w:t>
+      </w:r>
+      <w:r>
+        <w:rPr>
+          <w:i/>
+          <w:iCs/>
+        </w:rPr>
+        <w:t>RoboFun</w:t>
+      </w:r>
+      <w:r>
+        <w:t xml:space="preserve"> dentro da área de trabalho do Raspberry Pi do robo.</w:t>
+      </w:r>
+    </w:p>
+    <w:p>
+      <w:r>
+        <w:t xml:space="preserve">Em seguida Copie em um pendrive a pasta </w:t>
+      </w:r>
+      <w:r>
+        <w:rPr>
+          <w:i/>
+          <w:iCs/>
+        </w:rPr>
+        <w:t>API-connectio</w:t>
+      </w:r>
+      <w:r>
+        <w:rPr>
+          <w:i/>
+          <w:iCs/>
+        </w:rPr>
+        <w:t xml:space="preserve">n, </w:t>
+      </w:r>
+      <w:r>
+        <w:t>conecte ele no raspberry, e cole essa pasta na pasta RoboFun (criada anteriormente).</w:t>
+      </w:r>
+    </w:p>
+    <w:p>
+      <w:r>
+        <w:t xml:space="preserve">Para executar, utilize o arquivo </w:t>
+      </w:r>
+      <w:r>
+        <w:rPr>
+          <w:i/>
+          <w:iCs/>
+        </w:rPr>
+        <w:t>mainApi.py</w:t>
+      </w:r>
+      <w:r>
+        <w:rPr>
+          <w:i/>
+          <w:iCs/>
+        </w:rPr>
+        <w:t xml:space="preserve">. </w:t>
+      </w:r>
+    </w:p>
+    <w:p>
+      <w:r>
+        <w:rPr>
+          <w:rStyle w:val="Ttulo2Char"/>
+          <w:sz w:val="28"/>
+          <w:szCs w:val="28"/>
+        </w:rPr>
+        <w:t>Passo a passo para a execução</w:t>
+      </w:r>
+      <w:r>
+        <w:t>:</w:t>
+      </w:r>
+    </w:p>
+    <w:p>
+      <w:r>
+        <w:rPr>
+          <w:b/>
+          <w:bCs/>
+        </w:rPr>
+        <w:t>1°</w:t>
+      </w:r>
+      <w:r>
+        <w:t xml:space="preserve"> Rode o programa de programação em blocos no computador, e </w:t>
+      </w:r>
+      <w:r>
+        <w:t>crie o código, tenha certeza que eesteja correto e funcionando.</w:t>
+      </w:r>
+    </w:p>
+    <w:p>
+      <w:r>
+        <w:rPr>
+          <w:b/>
+          <w:bCs/>
+        </w:rPr>
+        <w:t>2°</w:t>
+      </w:r>
+      <w:r>
+        <w:t xml:space="preserve"> Ao clicar no botão </w:t>
+      </w:r>
+      <w:r>
+        <w:rPr>
+          <w:i/>
+          <w:iCs/>
+        </w:rPr>
+        <w:t>compilar</w:t>
+      </w:r>
+      <w:r>
+        <w:t xml:space="preserve">, um novo arquivo foi gerado na pasta, chamado </w:t>
+      </w:r>
+      <w:r>
+        <w:rPr>
+          <w:i/>
+          <w:iCs/>
+        </w:rPr>
+        <w:t>codeBlock.py</w:t>
+      </w:r>
+    </w:p>
+    <w:p>
+      <w:r>
+        <w:rPr>
+          <w:b/>
+          <w:bCs/>
+        </w:rPr>
+        <w:t>3°</w:t>
+      </w:r>
+      <w:r>
+        <w:t xml:space="preserve"> Copie esse arquivo para  um pendrive,  e passe para o RaspBerry Pi.</w:t>
+      </w:r>
+    </w:p>
+    <w:p>
+      <w:r>
+        <w:rPr>
+          <w:b/>
+          <w:bCs/>
+        </w:rPr>
+        <w:t>4°</w:t>
+      </w:r>
+      <w:r>
+        <w:t xml:space="preserve"> Cole o arquivo dentro da pasta </w:t>
+      </w:r>
+      <w:r>
+        <w:rPr>
+          <w:i/>
+          <w:iCs/>
+        </w:rPr>
+        <w:t>API-connectio</w:t>
+      </w:r>
+      <w:r>
+        <w:rPr>
+          <w:i/>
+          <w:iCs/>
+        </w:rPr>
+        <w:t>n</w:t>
+      </w:r>
+      <w:r>
+        <w:rPr>
+          <w:i/>
+          <w:iCs/>
+        </w:rPr>
+        <w:t>.</w:t>
+      </w:r>
+    </w:p>
+    <w:p>
+      <w:pPr>
+        <w:rPr>
+          <w:i/>
+          <w:iCs/>
+        </w:rPr>
+      </w:pPr>
+      <w:r>
+        <w:rPr>
+          <w:b/>
+          <w:bCs/>
+        </w:rPr>
+        <w:t>5°</w:t>
+      </w:r>
+      <w:r>
+        <w:t xml:space="preserve"> Ajuste o robo como necessário, e execute o main</w:t>
+      </w:r>
+      <w:r>
+        <w:rPr>
+          <w:i/>
+          <w:iCs/>
+        </w:rPr>
+        <w:t>Api.py</w:t>
+      </w:r>
+      <w:r>
+        <w:rPr>
+          <w:i/>
+          <w:iCs/>
+        </w:rPr>
+        <w:t>.</w:t>
+      </w:r>
+    </w:p>
+    <w:p>
+      <w:r>
+        <w:rPr>
+          <w:b/>
+          <w:bCs/>
+          <w:i/>
+          <w:iCs/>
+        </w:rPr>
+        <w:t>OBS:</w:t>
+      </w:r>
+      <w:r>
+        <w:rPr>
+          <w:b/>
+          <w:bCs/>
+          <w:i/>
+          <w:iCs/>
+        </w:rPr>
+        <w:t xml:space="preserve"> </w:t>
+      </w:r>
+      <w:r>
+        <w:t>Pode ser que seja necessário fazer ajustes nos valores (nas quantidades de se mover e girar). Caso necessário, ajuste dentro desse mesmo arquivo mainApi.</w:t>
+      </w:r>
+    </w:p>
+    <w:p/>
+    <w:p>
+      <w:pPr>
+        <w:pStyle w:val="PargrafodaLista"/>
+        <w:ind w:left="2160"/>
+      </w:pPr>
+    </w:p>
     <w:p/>
     <w:sectPr>
       <w:headerReference w:type="default" r:id="rId20"/>
@@ -4531,8 +5491,10 @@
   </w:compat>
   <w:rsids>
     <w:rsidRoot w:val="00F4773D"/>
+    <w:rsid w:val="003808D1"/>
     <w:rsid w:val="007A6F49"/>
     <w:rsid w:val="00916B9C"/>
+    <w:rsid w:val="009E0CCE"/>
     <w:rsid w:val="00A62A81"/>
     <w:rsid w:val="00B774C6"/>
     <w:rsid w:val="00F4773D"/>

</xml_diff>